<commit_message>
Add Before code, After code, Refactoring Process as part of sprint 2
</commit_message>
<xml_diff>
--- a/s299742_Mahamud Hasan/Task_9_Remove Duplication/Refactoring_Process.docx
+++ b/s299742_Mahamud Hasan/Task_9_Remove Duplication/Refactoring_Process.docx
@@ -30,11 +30,37 @@
         <w:t>:</w:t>
       </w:r>
     </w:p>
-    <w:bookmarkEnd w:id="0"/>
     <w:p>
       <w:pPr>
         <w:spacing w:after="0"/>
-        <w:jc w:val="both"/>
+        <w:rPr>
+          <w:rFonts w:ascii="Cambria" w:hAnsi="Cambria"/>
+          <w:sz w:val="24"/>
+          <w:szCs w:val="24"/>
+        </w:rPr>
+      </w:pPr>
+      <w:r>
+        <w:rPr>
+          <w:rFonts w:ascii="Cambria" w:hAnsi="Cambria"/>
+          <w:sz w:val="24"/>
+          <w:szCs w:val="24"/>
+        </w:rPr>
+        <w:t>In this example the Toolbox and the Window class both have the same move method. In this case, it would be logical to put this method as well as the x and y properties into a new superclass that Toolbox and Window extend.</w:t>
+      </w:r>
+    </w:p>
+    <w:p>
+      <w:pPr>
+        <w:spacing w:after="0"/>
+        <w:rPr>
+          <w:rFonts w:ascii="Cambria" w:hAnsi="Cambria"/>
+          <w:sz w:val="24"/>
+          <w:szCs w:val="24"/>
+        </w:rPr>
+      </w:pPr>
+    </w:p>
+    <w:p>
+      <w:pPr>
+        <w:spacing w:after="0"/>
         <w:rPr>
           <w:rFonts w:ascii="Cambria" w:hAnsi="Cambria"/>
           <w:b/>
@@ -49,20 +75,70 @@
           <w:sz w:val="24"/>
           <w:szCs w:val="24"/>
         </w:rPr>
-        <w:t>Before:</w:t>
-      </w:r>
-      <w:bookmarkStart w:id="1" w:name="_GoBack"/>
-      <w:bookmarkEnd w:id="1"/>
-      <w:r>
-        <w:rPr>
-          <w:rFonts w:ascii="Consolas" w:hAnsi="Consolas" w:cs="Consolas"/>
-          <w:color w:val="0000FF"/>
-          <w:sz w:val="19"/>
-          <w:szCs w:val="19"/>
-        </w:rPr>
-        <w:t xml:space="preserve">  </w:t>
-      </w:r>
-    </w:p>
+        <w:t>Before Diagram:</w:t>
+      </w:r>
+    </w:p>
+    <w:p>
+      <w:pPr>
+        <w:spacing w:after="0"/>
+        <w:rPr>
+          <w:rFonts w:ascii="Cambria" w:hAnsi="Cambria"/>
+          <w:sz w:val="24"/>
+          <w:szCs w:val="24"/>
+        </w:rPr>
+      </w:pPr>
+      <w:r>
+        <w:rPr>
+          <w:noProof/>
+        </w:rPr>
+        <w:drawing>
+          <wp:inline distT="0" distB="0" distL="0" distR="0" wp14:anchorId="1C2AA17F" wp14:editId="2A8233D2">
+            <wp:extent cx="3524250" cy="1819275"/>
+            <wp:effectExtent l="0" t="0" r="0" b="9525"/>
+            <wp:docPr id="1" name="Picture 1"/>
+            <wp:cNvGraphicFramePr>
+              <a:graphicFrameLocks xmlns:a="http://schemas.openxmlformats.org/drawingml/2006/main" noChangeAspect="1"/>
+            </wp:cNvGraphicFramePr>
+            <a:graphic xmlns:a="http://schemas.openxmlformats.org/drawingml/2006/main">
+              <a:graphicData uri="http://schemas.openxmlformats.org/drawingml/2006/picture">
+                <pic:pic xmlns:pic="http://schemas.openxmlformats.org/drawingml/2006/picture">
+                  <pic:nvPicPr>
+                    <pic:cNvPr id="1" name=""/>
+                    <pic:cNvPicPr/>
+                  </pic:nvPicPr>
+                  <pic:blipFill>
+                    <a:blip r:embed="rId6"/>
+                    <a:stretch>
+                      <a:fillRect/>
+                    </a:stretch>
+                  </pic:blipFill>
+                  <pic:spPr>
+                    <a:xfrm>
+                      <a:off x="0" y="0"/>
+                      <a:ext cx="3524250" cy="1819275"/>
+                    </a:xfrm>
+                    <a:prstGeom prst="rect">
+                      <a:avLst/>
+                    </a:prstGeom>
+                  </pic:spPr>
+                </pic:pic>
+              </a:graphicData>
+            </a:graphic>
+          </wp:inline>
+        </w:drawing>
+      </w:r>
+    </w:p>
+    <w:p>
+      <w:pPr>
+        <w:spacing w:after="0"/>
+        <w:rPr>
+          <w:rFonts w:ascii="Cambria" w:hAnsi="Cambria"/>
+          <w:sz w:val="24"/>
+          <w:szCs w:val="24"/>
+        </w:rPr>
+      </w:pPr>
+    </w:p>
+    <w:bookmarkEnd w:id="0"/>
     <w:p>
       <w:pPr>
         <w:spacing w:after="0"/>
@@ -81,29 +157,1038 @@
           <w:sz w:val="24"/>
           <w:szCs w:val="24"/>
         </w:rPr>
-        <w:t>Mechanics</w:t>
-      </w:r>
-      <w:r>
+        <w:t>Before:</w:t>
+      </w:r>
+    </w:p>
+    <w:p>
+      <w:pPr>
+        <w:autoSpaceDE w:val="0"/>
+        <w:autoSpaceDN w:val="0"/>
+        <w:adjustRightInd w:val="0"/>
+        <w:spacing w:after="0" w:line="240" w:lineRule="auto"/>
+        <w:rPr>
+          <w:rFonts w:ascii="Consolas" w:hAnsi="Consolas" w:cs="Consolas"/>
+          <w:color w:val="000000"/>
+          <w:sz w:val="19"/>
+          <w:szCs w:val="19"/>
+        </w:rPr>
+      </w:pPr>
+      <w:r>
+        <w:rPr>
+          <w:rFonts w:ascii="Consolas" w:hAnsi="Consolas" w:cs="Consolas"/>
+          <w:color w:val="0000FF"/>
+          <w:sz w:val="19"/>
+          <w:szCs w:val="19"/>
+        </w:rPr>
+        <w:t>class</w:t>
+      </w:r>
+      <w:r>
+        <w:rPr>
+          <w:rFonts w:ascii="Consolas" w:hAnsi="Consolas" w:cs="Consolas"/>
+          <w:color w:val="000000"/>
+          <w:sz w:val="19"/>
+          <w:szCs w:val="19"/>
+        </w:rPr>
+        <w:t xml:space="preserve"> </w:t>
+      </w:r>
+      <w:r>
+        <w:rPr>
+          <w:rFonts w:ascii="Consolas" w:hAnsi="Consolas" w:cs="Consolas"/>
+          <w:color w:val="2B91AF"/>
+          <w:sz w:val="19"/>
+          <w:szCs w:val="19"/>
+        </w:rPr>
+        <w:t>Toolbox</w:t>
+      </w:r>
+    </w:p>
+    <w:p>
+      <w:pPr>
+        <w:autoSpaceDE w:val="0"/>
+        <w:autoSpaceDN w:val="0"/>
+        <w:adjustRightInd w:val="0"/>
+        <w:spacing w:after="0" w:line="240" w:lineRule="auto"/>
+        <w:rPr>
+          <w:rFonts w:ascii="Consolas" w:hAnsi="Consolas" w:cs="Consolas"/>
+          <w:color w:val="000000"/>
+          <w:sz w:val="19"/>
+          <w:szCs w:val="19"/>
+        </w:rPr>
+      </w:pPr>
+      <w:r>
+        <w:rPr>
+          <w:rFonts w:ascii="Consolas" w:hAnsi="Consolas" w:cs="Consolas"/>
+          <w:color w:val="000000"/>
+          <w:sz w:val="19"/>
+          <w:szCs w:val="19"/>
+        </w:rPr>
+        <w:t xml:space="preserve">    {</w:t>
+      </w:r>
+    </w:p>
+    <w:p>
+      <w:pPr>
+        <w:autoSpaceDE w:val="0"/>
+        <w:autoSpaceDN w:val="0"/>
+        <w:adjustRightInd w:val="0"/>
+        <w:spacing w:after="0" w:line="240" w:lineRule="auto"/>
+        <w:rPr>
+          <w:rFonts w:ascii="Consolas" w:hAnsi="Consolas" w:cs="Consolas"/>
+          <w:color w:val="000000"/>
+          <w:sz w:val="19"/>
+          <w:szCs w:val="19"/>
+        </w:rPr>
+      </w:pPr>
+      <w:r>
+        <w:rPr>
+          <w:rFonts w:ascii="Consolas" w:hAnsi="Consolas" w:cs="Consolas"/>
+          <w:color w:val="000000"/>
+          <w:sz w:val="19"/>
+          <w:szCs w:val="19"/>
+        </w:rPr>
+        <w:t xml:space="preserve">        </w:t>
+      </w:r>
+      <w:r>
+        <w:rPr>
+          <w:rFonts w:ascii="Consolas" w:hAnsi="Consolas" w:cs="Consolas"/>
+          <w:color w:val="0000FF"/>
+          <w:sz w:val="19"/>
+          <w:szCs w:val="19"/>
+        </w:rPr>
+        <w:t>private</w:t>
+      </w:r>
+      <w:r>
+        <w:rPr>
+          <w:rFonts w:ascii="Consolas" w:hAnsi="Consolas" w:cs="Consolas"/>
+          <w:color w:val="000000"/>
+          <w:sz w:val="19"/>
+          <w:szCs w:val="19"/>
+        </w:rPr>
+        <w:t xml:space="preserve"> </w:t>
+      </w:r>
+      <w:r>
+        <w:rPr>
+          <w:rFonts w:ascii="Consolas" w:hAnsi="Consolas" w:cs="Consolas"/>
+          <w:color w:val="0000FF"/>
+          <w:sz w:val="19"/>
+          <w:szCs w:val="19"/>
+        </w:rPr>
+        <w:t>int</w:t>
+      </w:r>
+      <w:r>
+        <w:rPr>
+          <w:rFonts w:ascii="Consolas" w:hAnsi="Consolas" w:cs="Consolas"/>
+          <w:color w:val="000000"/>
+          <w:sz w:val="19"/>
+          <w:szCs w:val="19"/>
+        </w:rPr>
+        <w:t xml:space="preserve"> x;</w:t>
+      </w:r>
+    </w:p>
+    <w:p>
+      <w:pPr>
+        <w:autoSpaceDE w:val="0"/>
+        <w:autoSpaceDN w:val="0"/>
+        <w:adjustRightInd w:val="0"/>
+        <w:spacing w:after="0" w:line="240" w:lineRule="auto"/>
+        <w:rPr>
+          <w:rFonts w:ascii="Consolas" w:hAnsi="Consolas" w:cs="Consolas"/>
+          <w:color w:val="000000"/>
+          <w:sz w:val="19"/>
+          <w:szCs w:val="19"/>
+        </w:rPr>
+      </w:pPr>
+      <w:r>
+        <w:rPr>
+          <w:rFonts w:ascii="Consolas" w:hAnsi="Consolas" w:cs="Consolas"/>
+          <w:color w:val="000000"/>
+          <w:sz w:val="19"/>
+          <w:szCs w:val="19"/>
+        </w:rPr>
+        <w:t xml:space="preserve">        </w:t>
+      </w:r>
+      <w:r>
+        <w:rPr>
+          <w:rFonts w:ascii="Consolas" w:hAnsi="Consolas" w:cs="Consolas"/>
+          <w:color w:val="0000FF"/>
+          <w:sz w:val="19"/>
+          <w:szCs w:val="19"/>
+        </w:rPr>
+        <w:t>private</w:t>
+      </w:r>
+      <w:r>
+        <w:rPr>
+          <w:rFonts w:ascii="Consolas" w:hAnsi="Consolas" w:cs="Consolas"/>
+          <w:color w:val="000000"/>
+          <w:sz w:val="19"/>
+          <w:szCs w:val="19"/>
+        </w:rPr>
+        <w:t xml:space="preserve"> </w:t>
+      </w:r>
+      <w:r>
+        <w:rPr>
+          <w:rFonts w:ascii="Consolas" w:hAnsi="Consolas" w:cs="Consolas"/>
+          <w:color w:val="0000FF"/>
+          <w:sz w:val="19"/>
+          <w:szCs w:val="19"/>
+        </w:rPr>
+        <w:t>int</w:t>
+      </w:r>
+      <w:r>
+        <w:rPr>
+          <w:rFonts w:ascii="Consolas" w:hAnsi="Consolas" w:cs="Consolas"/>
+          <w:color w:val="000000"/>
+          <w:sz w:val="19"/>
+          <w:szCs w:val="19"/>
+        </w:rPr>
+        <w:t xml:space="preserve"> y;</w:t>
+      </w:r>
+    </w:p>
+    <w:p>
+      <w:pPr>
+        <w:autoSpaceDE w:val="0"/>
+        <w:autoSpaceDN w:val="0"/>
+        <w:adjustRightInd w:val="0"/>
+        <w:spacing w:after="0" w:line="240" w:lineRule="auto"/>
+        <w:rPr>
+          <w:rFonts w:ascii="Consolas" w:hAnsi="Consolas" w:cs="Consolas"/>
+          <w:color w:val="000000"/>
+          <w:sz w:val="19"/>
+          <w:szCs w:val="19"/>
+        </w:rPr>
+      </w:pPr>
+      <w:r>
+        <w:rPr>
+          <w:rFonts w:ascii="Consolas" w:hAnsi="Consolas" w:cs="Consolas"/>
+          <w:color w:val="000000"/>
+          <w:sz w:val="19"/>
+          <w:szCs w:val="19"/>
+        </w:rPr>
+        <w:t xml:space="preserve">        </w:t>
+      </w:r>
+      <w:r>
+        <w:rPr>
+          <w:rFonts w:ascii="Consolas" w:hAnsi="Consolas" w:cs="Consolas"/>
+          <w:color w:val="0000FF"/>
+          <w:sz w:val="19"/>
+          <w:szCs w:val="19"/>
+        </w:rPr>
+        <w:t>public</w:t>
+      </w:r>
+      <w:r>
+        <w:rPr>
+          <w:rFonts w:ascii="Consolas" w:hAnsi="Consolas" w:cs="Consolas"/>
+          <w:color w:val="000000"/>
+          <w:sz w:val="19"/>
+          <w:szCs w:val="19"/>
+        </w:rPr>
+        <w:t xml:space="preserve"> </w:t>
+      </w:r>
+      <w:r>
+        <w:rPr>
+          <w:rFonts w:ascii="Consolas" w:hAnsi="Consolas" w:cs="Consolas"/>
+          <w:color w:val="0000FF"/>
+          <w:sz w:val="19"/>
+          <w:szCs w:val="19"/>
+        </w:rPr>
+        <w:t>void</w:t>
+      </w:r>
+      <w:r>
+        <w:rPr>
+          <w:rFonts w:ascii="Consolas" w:hAnsi="Consolas" w:cs="Consolas"/>
+          <w:color w:val="000000"/>
+          <w:sz w:val="19"/>
+          <w:szCs w:val="19"/>
+        </w:rPr>
+        <w:t xml:space="preserve"> </w:t>
+      </w:r>
+      <w:proofErr w:type="gramStart"/>
+      <w:r>
+        <w:rPr>
+          <w:rFonts w:ascii="Consolas" w:hAnsi="Consolas" w:cs="Consolas"/>
+          <w:color w:val="000000"/>
+          <w:sz w:val="19"/>
+          <w:szCs w:val="19"/>
+        </w:rPr>
+        <w:t>move(</w:t>
+      </w:r>
+      <w:proofErr w:type="gramEnd"/>
+      <w:r>
+        <w:rPr>
+          <w:rFonts w:ascii="Consolas" w:hAnsi="Consolas" w:cs="Consolas"/>
+          <w:color w:val="0000FF"/>
+          <w:sz w:val="19"/>
+          <w:szCs w:val="19"/>
+        </w:rPr>
+        <w:t>int</w:t>
+      </w:r>
+      <w:r>
+        <w:rPr>
+          <w:rFonts w:ascii="Consolas" w:hAnsi="Consolas" w:cs="Consolas"/>
+          <w:color w:val="000000"/>
+          <w:sz w:val="19"/>
+          <w:szCs w:val="19"/>
+        </w:rPr>
+        <w:t xml:space="preserve"> x, </w:t>
+      </w:r>
+      <w:r>
+        <w:rPr>
+          <w:rFonts w:ascii="Consolas" w:hAnsi="Consolas" w:cs="Consolas"/>
+          <w:color w:val="0000FF"/>
+          <w:sz w:val="19"/>
+          <w:szCs w:val="19"/>
+        </w:rPr>
+        <w:t>int</w:t>
+      </w:r>
+      <w:r>
+        <w:rPr>
+          <w:rFonts w:ascii="Consolas" w:hAnsi="Consolas" w:cs="Consolas"/>
+          <w:color w:val="000000"/>
+          <w:sz w:val="19"/>
+          <w:szCs w:val="19"/>
+        </w:rPr>
+        <w:t xml:space="preserve"> y)</w:t>
+      </w:r>
+    </w:p>
+    <w:p>
+      <w:pPr>
+        <w:autoSpaceDE w:val="0"/>
+        <w:autoSpaceDN w:val="0"/>
+        <w:adjustRightInd w:val="0"/>
+        <w:spacing w:after="0" w:line="240" w:lineRule="auto"/>
+        <w:rPr>
+          <w:rFonts w:ascii="Consolas" w:hAnsi="Consolas" w:cs="Consolas"/>
+          <w:color w:val="000000"/>
+          <w:sz w:val="19"/>
+          <w:szCs w:val="19"/>
+        </w:rPr>
+      </w:pPr>
+      <w:r>
+        <w:rPr>
+          <w:rFonts w:ascii="Consolas" w:hAnsi="Consolas" w:cs="Consolas"/>
+          <w:color w:val="000000"/>
+          <w:sz w:val="19"/>
+          <w:szCs w:val="19"/>
+        </w:rPr>
+        <w:t xml:space="preserve">        {</w:t>
+      </w:r>
+    </w:p>
+    <w:p>
+      <w:pPr>
+        <w:autoSpaceDE w:val="0"/>
+        <w:autoSpaceDN w:val="0"/>
+        <w:adjustRightInd w:val="0"/>
+        <w:spacing w:after="0" w:line="240" w:lineRule="auto"/>
+        <w:rPr>
+          <w:rFonts w:ascii="Consolas" w:hAnsi="Consolas" w:cs="Consolas"/>
+          <w:color w:val="000000"/>
+          <w:sz w:val="19"/>
+          <w:szCs w:val="19"/>
+        </w:rPr>
+      </w:pPr>
+      <w:r>
+        <w:rPr>
+          <w:rFonts w:ascii="Consolas" w:hAnsi="Consolas" w:cs="Consolas"/>
+          <w:color w:val="000000"/>
+          <w:sz w:val="19"/>
+          <w:szCs w:val="19"/>
+        </w:rPr>
+        <w:t xml:space="preserve">            </w:t>
+      </w:r>
+      <w:proofErr w:type="spellStart"/>
+      <w:r>
+        <w:rPr>
+          <w:rFonts w:ascii="Consolas" w:hAnsi="Consolas" w:cs="Consolas"/>
+          <w:color w:val="0000FF"/>
+          <w:sz w:val="19"/>
+          <w:szCs w:val="19"/>
+        </w:rPr>
+        <w:t>this</w:t>
+      </w:r>
+      <w:r>
+        <w:rPr>
+          <w:rFonts w:ascii="Consolas" w:hAnsi="Consolas" w:cs="Consolas"/>
+          <w:color w:val="000000"/>
+          <w:sz w:val="19"/>
+          <w:szCs w:val="19"/>
+        </w:rPr>
+        <w:t>.x</w:t>
+      </w:r>
+      <w:proofErr w:type="spellEnd"/>
+      <w:r>
+        <w:rPr>
+          <w:rFonts w:ascii="Consolas" w:hAnsi="Consolas" w:cs="Consolas"/>
+          <w:color w:val="000000"/>
+          <w:sz w:val="19"/>
+          <w:szCs w:val="19"/>
+        </w:rPr>
+        <w:t xml:space="preserve"> = x;</w:t>
+      </w:r>
+    </w:p>
+    <w:p>
+      <w:pPr>
+        <w:autoSpaceDE w:val="0"/>
+        <w:autoSpaceDN w:val="0"/>
+        <w:adjustRightInd w:val="0"/>
+        <w:spacing w:after="0" w:line="240" w:lineRule="auto"/>
+        <w:rPr>
+          <w:rFonts w:ascii="Consolas" w:hAnsi="Consolas" w:cs="Consolas"/>
+          <w:color w:val="000000"/>
+          <w:sz w:val="19"/>
+          <w:szCs w:val="19"/>
+        </w:rPr>
+      </w:pPr>
+      <w:r>
+        <w:rPr>
+          <w:rFonts w:ascii="Consolas" w:hAnsi="Consolas" w:cs="Consolas"/>
+          <w:color w:val="000000"/>
+          <w:sz w:val="19"/>
+          <w:szCs w:val="19"/>
+        </w:rPr>
+        <w:t xml:space="preserve">            </w:t>
+      </w:r>
+      <w:proofErr w:type="spellStart"/>
+      <w:proofErr w:type="gramStart"/>
+      <w:r>
+        <w:rPr>
+          <w:rFonts w:ascii="Consolas" w:hAnsi="Consolas" w:cs="Consolas"/>
+          <w:color w:val="0000FF"/>
+          <w:sz w:val="19"/>
+          <w:szCs w:val="19"/>
+        </w:rPr>
+        <w:t>this</w:t>
+      </w:r>
+      <w:r>
+        <w:rPr>
+          <w:rFonts w:ascii="Consolas" w:hAnsi="Consolas" w:cs="Consolas"/>
+          <w:color w:val="000000"/>
+          <w:sz w:val="19"/>
+          <w:szCs w:val="19"/>
+        </w:rPr>
+        <w:t>.y</w:t>
+      </w:r>
+      <w:proofErr w:type="spellEnd"/>
+      <w:proofErr w:type="gramEnd"/>
+      <w:r>
+        <w:rPr>
+          <w:rFonts w:ascii="Consolas" w:hAnsi="Consolas" w:cs="Consolas"/>
+          <w:color w:val="000000"/>
+          <w:sz w:val="19"/>
+          <w:szCs w:val="19"/>
+        </w:rPr>
+        <w:t xml:space="preserve"> = y;</w:t>
+      </w:r>
+    </w:p>
+    <w:p>
+      <w:pPr>
+        <w:autoSpaceDE w:val="0"/>
+        <w:autoSpaceDN w:val="0"/>
+        <w:adjustRightInd w:val="0"/>
+        <w:spacing w:after="0" w:line="240" w:lineRule="auto"/>
+        <w:rPr>
+          <w:rFonts w:ascii="Consolas" w:hAnsi="Consolas" w:cs="Consolas"/>
+          <w:color w:val="000000"/>
+          <w:sz w:val="19"/>
+          <w:szCs w:val="19"/>
+        </w:rPr>
+      </w:pPr>
+      <w:r>
+        <w:rPr>
+          <w:rFonts w:ascii="Consolas" w:hAnsi="Consolas" w:cs="Consolas"/>
+          <w:color w:val="000000"/>
+          <w:sz w:val="19"/>
+          <w:szCs w:val="19"/>
+        </w:rPr>
+        <w:t xml:space="preserve">        }</w:t>
+      </w:r>
+    </w:p>
+    <w:p>
+      <w:pPr>
+        <w:autoSpaceDE w:val="0"/>
+        <w:autoSpaceDN w:val="0"/>
+        <w:adjustRightInd w:val="0"/>
+        <w:spacing w:after="0" w:line="240" w:lineRule="auto"/>
+        <w:rPr>
+          <w:rFonts w:ascii="Consolas" w:hAnsi="Consolas" w:cs="Consolas"/>
+          <w:color w:val="000000"/>
+          <w:sz w:val="19"/>
+          <w:szCs w:val="19"/>
+        </w:rPr>
+      </w:pPr>
+      <w:r>
+        <w:rPr>
+          <w:rFonts w:ascii="Consolas" w:hAnsi="Consolas" w:cs="Consolas"/>
+          <w:color w:val="000000"/>
+          <w:sz w:val="19"/>
+          <w:szCs w:val="19"/>
+        </w:rPr>
+        <w:t xml:space="preserve">        </w:t>
+      </w:r>
+      <w:r>
+        <w:rPr>
+          <w:rFonts w:ascii="Consolas" w:hAnsi="Consolas" w:cs="Consolas"/>
+          <w:color w:val="008000"/>
+          <w:sz w:val="19"/>
+          <w:szCs w:val="19"/>
+        </w:rPr>
+        <w:t>// ...</w:t>
+      </w:r>
+    </w:p>
+    <w:p>
+      <w:pPr>
+        <w:autoSpaceDE w:val="0"/>
+        <w:autoSpaceDN w:val="0"/>
+        <w:adjustRightInd w:val="0"/>
+        <w:spacing w:after="0" w:line="240" w:lineRule="auto"/>
+        <w:rPr>
+          <w:rFonts w:ascii="Consolas" w:hAnsi="Consolas" w:cs="Consolas"/>
+          <w:color w:val="000000"/>
+          <w:sz w:val="19"/>
+          <w:szCs w:val="19"/>
+        </w:rPr>
+      </w:pPr>
+      <w:r>
+        <w:rPr>
+          <w:rFonts w:ascii="Consolas" w:hAnsi="Consolas" w:cs="Consolas"/>
+          <w:color w:val="000000"/>
+          <w:sz w:val="19"/>
+          <w:szCs w:val="19"/>
+        </w:rPr>
+        <w:t xml:space="preserve">    }</w:t>
+      </w:r>
+    </w:p>
+    <w:p>
+      <w:pPr>
+        <w:autoSpaceDE w:val="0"/>
+        <w:autoSpaceDN w:val="0"/>
+        <w:adjustRightInd w:val="0"/>
+        <w:spacing w:after="0" w:line="240" w:lineRule="auto"/>
+        <w:rPr>
+          <w:rFonts w:ascii="Consolas" w:hAnsi="Consolas" w:cs="Consolas"/>
+          <w:color w:val="000000"/>
+          <w:sz w:val="19"/>
+          <w:szCs w:val="19"/>
+        </w:rPr>
+      </w:pPr>
+      <w:r>
+        <w:rPr>
+          <w:rFonts w:ascii="Consolas" w:hAnsi="Consolas" w:cs="Consolas"/>
+          <w:color w:val="000000"/>
+          <w:sz w:val="19"/>
+          <w:szCs w:val="19"/>
+        </w:rPr>
+        <w:t xml:space="preserve">    </w:t>
+      </w:r>
+      <w:r>
+        <w:rPr>
+          <w:rFonts w:ascii="Consolas" w:hAnsi="Consolas" w:cs="Consolas"/>
+          <w:color w:val="0000FF"/>
+          <w:sz w:val="19"/>
+          <w:szCs w:val="19"/>
+        </w:rPr>
+        <w:t>class</w:t>
+      </w:r>
+      <w:r>
+        <w:rPr>
+          <w:rFonts w:ascii="Consolas" w:hAnsi="Consolas" w:cs="Consolas"/>
+          <w:color w:val="000000"/>
+          <w:sz w:val="19"/>
+          <w:szCs w:val="19"/>
+        </w:rPr>
+        <w:t xml:space="preserve"> </w:t>
+      </w:r>
+      <w:r>
+        <w:rPr>
+          <w:rFonts w:ascii="Consolas" w:hAnsi="Consolas" w:cs="Consolas"/>
+          <w:color w:val="2B91AF"/>
+          <w:sz w:val="19"/>
+          <w:szCs w:val="19"/>
+        </w:rPr>
+        <w:t>Window</w:t>
+      </w:r>
+    </w:p>
+    <w:p>
+      <w:pPr>
+        <w:autoSpaceDE w:val="0"/>
+        <w:autoSpaceDN w:val="0"/>
+        <w:adjustRightInd w:val="0"/>
+        <w:spacing w:after="0" w:line="240" w:lineRule="auto"/>
+        <w:rPr>
+          <w:rFonts w:ascii="Consolas" w:hAnsi="Consolas" w:cs="Consolas"/>
+          <w:color w:val="000000"/>
+          <w:sz w:val="19"/>
+          <w:szCs w:val="19"/>
+        </w:rPr>
+      </w:pPr>
+      <w:r>
+        <w:rPr>
+          <w:rFonts w:ascii="Consolas" w:hAnsi="Consolas" w:cs="Consolas"/>
+          <w:color w:val="000000"/>
+          <w:sz w:val="19"/>
+          <w:szCs w:val="19"/>
+        </w:rPr>
+        <w:t xml:space="preserve">    {</w:t>
+      </w:r>
+    </w:p>
+    <w:p>
+      <w:pPr>
+        <w:autoSpaceDE w:val="0"/>
+        <w:autoSpaceDN w:val="0"/>
+        <w:adjustRightInd w:val="0"/>
+        <w:spacing w:after="0" w:line="240" w:lineRule="auto"/>
+        <w:rPr>
+          <w:rFonts w:ascii="Consolas" w:hAnsi="Consolas" w:cs="Consolas"/>
+          <w:color w:val="000000"/>
+          <w:sz w:val="19"/>
+          <w:szCs w:val="19"/>
+        </w:rPr>
+      </w:pPr>
+      <w:r>
+        <w:rPr>
+          <w:rFonts w:ascii="Consolas" w:hAnsi="Consolas" w:cs="Consolas"/>
+          <w:color w:val="000000"/>
+          <w:sz w:val="19"/>
+          <w:szCs w:val="19"/>
+        </w:rPr>
+        <w:t xml:space="preserve">        </w:t>
+      </w:r>
+      <w:r>
+        <w:rPr>
+          <w:rFonts w:ascii="Consolas" w:hAnsi="Consolas" w:cs="Consolas"/>
+          <w:color w:val="0000FF"/>
+          <w:sz w:val="19"/>
+          <w:szCs w:val="19"/>
+        </w:rPr>
+        <w:t>private</w:t>
+      </w:r>
+      <w:r>
+        <w:rPr>
+          <w:rFonts w:ascii="Consolas" w:hAnsi="Consolas" w:cs="Consolas"/>
+          <w:color w:val="000000"/>
+          <w:sz w:val="19"/>
+          <w:szCs w:val="19"/>
+        </w:rPr>
+        <w:t xml:space="preserve"> </w:t>
+      </w:r>
+      <w:r>
+        <w:rPr>
+          <w:rFonts w:ascii="Consolas" w:hAnsi="Consolas" w:cs="Consolas"/>
+          <w:color w:val="0000FF"/>
+          <w:sz w:val="19"/>
+          <w:szCs w:val="19"/>
+        </w:rPr>
+        <w:t>int</w:t>
+      </w:r>
+      <w:r>
+        <w:rPr>
+          <w:rFonts w:ascii="Consolas" w:hAnsi="Consolas" w:cs="Consolas"/>
+          <w:color w:val="000000"/>
+          <w:sz w:val="19"/>
+          <w:szCs w:val="19"/>
+        </w:rPr>
+        <w:t xml:space="preserve"> x;</w:t>
+      </w:r>
+    </w:p>
+    <w:p>
+      <w:pPr>
+        <w:autoSpaceDE w:val="0"/>
+        <w:autoSpaceDN w:val="0"/>
+        <w:adjustRightInd w:val="0"/>
+        <w:spacing w:after="0" w:line="240" w:lineRule="auto"/>
+        <w:rPr>
+          <w:rFonts w:ascii="Consolas" w:hAnsi="Consolas" w:cs="Consolas"/>
+          <w:color w:val="000000"/>
+          <w:sz w:val="19"/>
+          <w:szCs w:val="19"/>
+        </w:rPr>
+      </w:pPr>
+      <w:r>
+        <w:rPr>
+          <w:rFonts w:ascii="Consolas" w:hAnsi="Consolas" w:cs="Consolas"/>
+          <w:color w:val="000000"/>
+          <w:sz w:val="19"/>
+          <w:szCs w:val="19"/>
+        </w:rPr>
+        <w:t xml:space="preserve">        </w:t>
+      </w:r>
+      <w:r>
+        <w:rPr>
+          <w:rFonts w:ascii="Consolas" w:hAnsi="Consolas" w:cs="Consolas"/>
+          <w:color w:val="0000FF"/>
+          <w:sz w:val="19"/>
+          <w:szCs w:val="19"/>
+        </w:rPr>
+        <w:t>private</w:t>
+      </w:r>
+      <w:r>
+        <w:rPr>
+          <w:rFonts w:ascii="Consolas" w:hAnsi="Consolas" w:cs="Consolas"/>
+          <w:color w:val="000000"/>
+          <w:sz w:val="19"/>
+          <w:szCs w:val="19"/>
+        </w:rPr>
+        <w:t xml:space="preserve"> </w:t>
+      </w:r>
+      <w:r>
+        <w:rPr>
+          <w:rFonts w:ascii="Consolas" w:hAnsi="Consolas" w:cs="Consolas"/>
+          <w:color w:val="0000FF"/>
+          <w:sz w:val="19"/>
+          <w:szCs w:val="19"/>
+        </w:rPr>
+        <w:t>int</w:t>
+      </w:r>
+      <w:r>
+        <w:rPr>
+          <w:rFonts w:ascii="Consolas" w:hAnsi="Consolas" w:cs="Consolas"/>
+          <w:color w:val="000000"/>
+          <w:sz w:val="19"/>
+          <w:szCs w:val="19"/>
+        </w:rPr>
+        <w:t xml:space="preserve"> y;</w:t>
+      </w:r>
+    </w:p>
+    <w:p>
+      <w:pPr>
+        <w:autoSpaceDE w:val="0"/>
+        <w:autoSpaceDN w:val="0"/>
+        <w:adjustRightInd w:val="0"/>
+        <w:spacing w:after="0" w:line="240" w:lineRule="auto"/>
+        <w:rPr>
+          <w:rFonts w:ascii="Consolas" w:hAnsi="Consolas" w:cs="Consolas"/>
+          <w:color w:val="000000"/>
+          <w:sz w:val="19"/>
+          <w:szCs w:val="19"/>
+        </w:rPr>
+      </w:pPr>
+      <w:r>
+        <w:rPr>
+          <w:rFonts w:ascii="Consolas" w:hAnsi="Consolas" w:cs="Consolas"/>
+          <w:color w:val="000000"/>
+          <w:sz w:val="19"/>
+          <w:szCs w:val="19"/>
+        </w:rPr>
+        <w:t xml:space="preserve">        </w:t>
+      </w:r>
+      <w:r>
+        <w:rPr>
+          <w:rFonts w:ascii="Consolas" w:hAnsi="Consolas" w:cs="Consolas"/>
+          <w:color w:val="0000FF"/>
+          <w:sz w:val="19"/>
+          <w:szCs w:val="19"/>
+        </w:rPr>
+        <w:t>public</w:t>
+      </w:r>
+      <w:r>
+        <w:rPr>
+          <w:rFonts w:ascii="Consolas" w:hAnsi="Consolas" w:cs="Consolas"/>
+          <w:color w:val="000000"/>
+          <w:sz w:val="19"/>
+          <w:szCs w:val="19"/>
+        </w:rPr>
+        <w:t xml:space="preserve"> </w:t>
+      </w:r>
+      <w:r>
+        <w:rPr>
+          <w:rFonts w:ascii="Consolas" w:hAnsi="Consolas" w:cs="Consolas"/>
+          <w:color w:val="0000FF"/>
+          <w:sz w:val="19"/>
+          <w:szCs w:val="19"/>
+        </w:rPr>
+        <w:t>void</w:t>
+      </w:r>
+      <w:r>
+        <w:rPr>
+          <w:rFonts w:ascii="Consolas" w:hAnsi="Consolas" w:cs="Consolas"/>
+          <w:color w:val="000000"/>
+          <w:sz w:val="19"/>
+          <w:szCs w:val="19"/>
+        </w:rPr>
+        <w:t xml:space="preserve"> </w:t>
+      </w:r>
+      <w:proofErr w:type="gramStart"/>
+      <w:r>
+        <w:rPr>
+          <w:rFonts w:ascii="Consolas" w:hAnsi="Consolas" w:cs="Consolas"/>
+          <w:color w:val="000000"/>
+          <w:sz w:val="19"/>
+          <w:szCs w:val="19"/>
+        </w:rPr>
+        <w:t>move(</w:t>
+      </w:r>
+      <w:proofErr w:type="gramEnd"/>
+      <w:r>
+        <w:rPr>
+          <w:rFonts w:ascii="Consolas" w:hAnsi="Consolas" w:cs="Consolas"/>
+          <w:color w:val="0000FF"/>
+          <w:sz w:val="19"/>
+          <w:szCs w:val="19"/>
+        </w:rPr>
+        <w:t>int</w:t>
+      </w:r>
+      <w:r>
+        <w:rPr>
+          <w:rFonts w:ascii="Consolas" w:hAnsi="Consolas" w:cs="Consolas"/>
+          <w:color w:val="000000"/>
+          <w:sz w:val="19"/>
+          <w:szCs w:val="19"/>
+        </w:rPr>
+        <w:t xml:space="preserve"> x, </w:t>
+      </w:r>
+      <w:r>
+        <w:rPr>
+          <w:rFonts w:ascii="Consolas" w:hAnsi="Consolas" w:cs="Consolas"/>
+          <w:color w:val="0000FF"/>
+          <w:sz w:val="19"/>
+          <w:szCs w:val="19"/>
+        </w:rPr>
+        <w:t>int</w:t>
+      </w:r>
+      <w:r>
+        <w:rPr>
+          <w:rFonts w:ascii="Consolas" w:hAnsi="Consolas" w:cs="Consolas"/>
+          <w:color w:val="000000"/>
+          <w:sz w:val="19"/>
+          <w:szCs w:val="19"/>
+        </w:rPr>
+        <w:t xml:space="preserve"> y)</w:t>
+      </w:r>
+    </w:p>
+    <w:p>
+      <w:pPr>
+        <w:autoSpaceDE w:val="0"/>
+        <w:autoSpaceDN w:val="0"/>
+        <w:adjustRightInd w:val="0"/>
+        <w:spacing w:after="0" w:line="240" w:lineRule="auto"/>
+        <w:rPr>
+          <w:rFonts w:ascii="Consolas" w:hAnsi="Consolas" w:cs="Consolas"/>
+          <w:color w:val="000000"/>
+          <w:sz w:val="19"/>
+          <w:szCs w:val="19"/>
+        </w:rPr>
+      </w:pPr>
+      <w:r>
+        <w:rPr>
+          <w:rFonts w:ascii="Consolas" w:hAnsi="Consolas" w:cs="Consolas"/>
+          <w:color w:val="000000"/>
+          <w:sz w:val="19"/>
+          <w:szCs w:val="19"/>
+        </w:rPr>
+        <w:t xml:space="preserve">        {</w:t>
+      </w:r>
+    </w:p>
+    <w:p>
+      <w:pPr>
+        <w:autoSpaceDE w:val="0"/>
+        <w:autoSpaceDN w:val="0"/>
+        <w:adjustRightInd w:val="0"/>
+        <w:spacing w:after="0" w:line="240" w:lineRule="auto"/>
+        <w:rPr>
+          <w:rFonts w:ascii="Consolas" w:hAnsi="Consolas" w:cs="Consolas"/>
+          <w:color w:val="000000"/>
+          <w:sz w:val="19"/>
+          <w:szCs w:val="19"/>
+        </w:rPr>
+      </w:pPr>
+      <w:r>
+        <w:rPr>
+          <w:rFonts w:ascii="Consolas" w:hAnsi="Consolas" w:cs="Consolas"/>
+          <w:color w:val="000000"/>
+          <w:sz w:val="19"/>
+          <w:szCs w:val="19"/>
+        </w:rPr>
+        <w:t xml:space="preserve">            </w:t>
+      </w:r>
+      <w:proofErr w:type="spellStart"/>
+      <w:r>
+        <w:rPr>
+          <w:rFonts w:ascii="Consolas" w:hAnsi="Consolas" w:cs="Consolas"/>
+          <w:color w:val="0000FF"/>
+          <w:sz w:val="19"/>
+          <w:szCs w:val="19"/>
+        </w:rPr>
+        <w:t>this</w:t>
+      </w:r>
+      <w:r>
+        <w:rPr>
+          <w:rFonts w:ascii="Consolas" w:hAnsi="Consolas" w:cs="Consolas"/>
+          <w:color w:val="000000"/>
+          <w:sz w:val="19"/>
+          <w:szCs w:val="19"/>
+        </w:rPr>
+        <w:t>.x</w:t>
+      </w:r>
+      <w:proofErr w:type="spellEnd"/>
+      <w:r>
+        <w:rPr>
+          <w:rFonts w:ascii="Consolas" w:hAnsi="Consolas" w:cs="Consolas"/>
+          <w:color w:val="000000"/>
+          <w:sz w:val="19"/>
+          <w:szCs w:val="19"/>
+        </w:rPr>
+        <w:t xml:space="preserve"> = x;</w:t>
+      </w:r>
+    </w:p>
+    <w:p>
+      <w:pPr>
+        <w:autoSpaceDE w:val="0"/>
+        <w:autoSpaceDN w:val="0"/>
+        <w:adjustRightInd w:val="0"/>
+        <w:spacing w:after="0" w:line="240" w:lineRule="auto"/>
+        <w:rPr>
+          <w:rFonts w:ascii="Consolas" w:hAnsi="Consolas" w:cs="Consolas"/>
+          <w:color w:val="000000"/>
+          <w:sz w:val="19"/>
+          <w:szCs w:val="19"/>
+        </w:rPr>
+      </w:pPr>
+      <w:r>
+        <w:rPr>
+          <w:rFonts w:ascii="Consolas" w:hAnsi="Consolas" w:cs="Consolas"/>
+          <w:color w:val="000000"/>
+          <w:sz w:val="19"/>
+          <w:szCs w:val="19"/>
+        </w:rPr>
+        <w:t xml:space="preserve">            </w:t>
+      </w:r>
+      <w:proofErr w:type="spellStart"/>
+      <w:proofErr w:type="gramStart"/>
+      <w:r>
+        <w:rPr>
+          <w:rFonts w:ascii="Consolas" w:hAnsi="Consolas" w:cs="Consolas"/>
+          <w:color w:val="0000FF"/>
+          <w:sz w:val="19"/>
+          <w:szCs w:val="19"/>
+        </w:rPr>
+        <w:t>this</w:t>
+      </w:r>
+      <w:r>
+        <w:rPr>
+          <w:rFonts w:ascii="Consolas" w:hAnsi="Consolas" w:cs="Consolas"/>
+          <w:color w:val="000000"/>
+          <w:sz w:val="19"/>
+          <w:szCs w:val="19"/>
+        </w:rPr>
+        <w:t>.y</w:t>
+      </w:r>
+      <w:proofErr w:type="spellEnd"/>
+      <w:proofErr w:type="gramEnd"/>
+      <w:r>
+        <w:rPr>
+          <w:rFonts w:ascii="Consolas" w:hAnsi="Consolas" w:cs="Consolas"/>
+          <w:color w:val="000000"/>
+          <w:sz w:val="19"/>
+          <w:szCs w:val="19"/>
+        </w:rPr>
+        <w:t xml:space="preserve"> = y;</w:t>
+      </w:r>
+    </w:p>
+    <w:p>
+      <w:pPr>
+        <w:autoSpaceDE w:val="0"/>
+        <w:autoSpaceDN w:val="0"/>
+        <w:adjustRightInd w:val="0"/>
+        <w:spacing w:after="0" w:line="240" w:lineRule="auto"/>
+        <w:rPr>
+          <w:rFonts w:ascii="Consolas" w:hAnsi="Consolas" w:cs="Consolas"/>
+          <w:color w:val="000000"/>
+          <w:sz w:val="19"/>
+          <w:szCs w:val="19"/>
+        </w:rPr>
+      </w:pPr>
+      <w:r>
+        <w:rPr>
+          <w:rFonts w:ascii="Consolas" w:hAnsi="Consolas" w:cs="Consolas"/>
+          <w:color w:val="000000"/>
+          <w:sz w:val="19"/>
+          <w:szCs w:val="19"/>
+        </w:rPr>
+        <w:t xml:space="preserve">        }</w:t>
+      </w:r>
+    </w:p>
+    <w:p>
+      <w:pPr>
+        <w:autoSpaceDE w:val="0"/>
+        <w:autoSpaceDN w:val="0"/>
+        <w:adjustRightInd w:val="0"/>
+        <w:spacing w:after="0" w:line="240" w:lineRule="auto"/>
+        <w:rPr>
+          <w:rFonts w:ascii="Consolas" w:hAnsi="Consolas" w:cs="Consolas"/>
+          <w:color w:val="000000"/>
+          <w:sz w:val="19"/>
+          <w:szCs w:val="19"/>
+        </w:rPr>
+      </w:pPr>
+      <w:r>
+        <w:rPr>
+          <w:rFonts w:ascii="Consolas" w:hAnsi="Consolas" w:cs="Consolas"/>
+          <w:color w:val="000000"/>
+          <w:sz w:val="19"/>
+          <w:szCs w:val="19"/>
+        </w:rPr>
+        <w:t xml:space="preserve">        </w:t>
+      </w:r>
+      <w:r>
+        <w:rPr>
+          <w:rFonts w:ascii="Consolas" w:hAnsi="Consolas" w:cs="Consolas"/>
+          <w:color w:val="008000"/>
+          <w:sz w:val="19"/>
+          <w:szCs w:val="19"/>
+        </w:rPr>
+        <w:t>// ...</w:t>
+      </w:r>
+    </w:p>
+    <w:p>
+      <w:pPr>
+        <w:spacing w:after="0"/>
+        <w:jc w:val="both"/>
+        <w:rPr>
+          <w:rFonts w:ascii="Consolas" w:hAnsi="Consolas" w:cs="Consolas"/>
+          <w:color w:val="0000FF"/>
+          <w:sz w:val="19"/>
+          <w:szCs w:val="19"/>
+        </w:rPr>
+      </w:pPr>
+      <w:r>
+        <w:rPr>
+          <w:rFonts w:ascii="Consolas" w:hAnsi="Consolas" w:cs="Consolas"/>
+          <w:color w:val="000000"/>
+          <w:sz w:val="19"/>
+          <w:szCs w:val="19"/>
+        </w:rPr>
+        <w:t xml:space="preserve">    }</w:t>
+      </w:r>
+    </w:p>
+    <w:p>
+      <w:pPr>
+        <w:spacing w:after="0"/>
+        <w:jc w:val="both"/>
+        <w:rPr>
+          <w:rFonts w:ascii="Consolas" w:hAnsi="Consolas" w:cs="Consolas"/>
+          <w:color w:val="0000FF"/>
+          <w:sz w:val="19"/>
+          <w:szCs w:val="19"/>
+        </w:rPr>
+      </w:pPr>
+    </w:p>
+    <w:p>
+      <w:pPr>
+        <w:spacing w:after="0"/>
+        <w:jc w:val="both"/>
         <w:rPr>
           <w:rFonts w:ascii="Cambria" w:hAnsi="Cambria"/>
           <w:b/>
           <w:sz w:val="24"/>
           <w:szCs w:val="24"/>
         </w:rPr>
-        <w:t>:</w:t>
-      </w:r>
-    </w:p>
-    <w:p>
-      <w:pPr>
-        <w:spacing w:after="0"/>
-        <w:jc w:val="both"/>
+      </w:pPr>
+      <w:r>
         <w:rPr>
           <w:rFonts w:ascii="Cambria" w:hAnsi="Cambria"/>
           <w:b/>
           <w:sz w:val="24"/>
           <w:szCs w:val="24"/>
         </w:rPr>
-      </w:pPr>
+        <w:t>Mechanics</w:t>
+      </w:r>
       <w:r>
         <w:rPr>
           <w:rFonts w:ascii="Cambria" w:hAnsi="Cambria"/>
@@ -111,11 +1196,1018 @@
           <w:sz w:val="24"/>
           <w:szCs w:val="24"/>
         </w:rPr>
+        <w:t>:</w:t>
+      </w:r>
+    </w:p>
+    <w:p>
+      <w:pPr>
+        <w:spacing w:after="0"/>
+        <w:jc w:val="both"/>
+        <w:rPr>
+          <w:rFonts w:ascii="Cambria" w:hAnsi="Cambria"/>
+          <w:b/>
+          <w:sz w:val="32"/>
+          <w:szCs w:val="24"/>
+        </w:rPr>
+      </w:pPr>
+      <w:bookmarkStart w:id="1" w:name="_GoBack"/>
+      <w:r>
+        <w:rPr>
+          <w:rFonts w:ascii="Cambria" w:hAnsi="Cambria" w:cs="Segoe UI"/>
+          <w:sz w:val="24"/>
+          <w:szCs w:val="21"/>
+          <w:shd w:val="clear" w:color="auto" w:fill="FFFFFF"/>
+        </w:rPr>
+        <w:t xml:space="preserve">The example could be easily fixed by moving the x and y properties as well as the move method to a parent class. Note that the x and y properties </w:t>
+      </w:r>
+      <w:r>
+        <w:rPr>
+          <w:rFonts w:ascii="Cambria" w:hAnsi="Cambria" w:cs="Segoe UI"/>
+          <w:sz w:val="24"/>
+          <w:szCs w:val="21"/>
+          <w:shd w:val="clear" w:color="auto" w:fill="FFFFFF"/>
+        </w:rPr>
+        <w:t>must</w:t>
+      </w:r>
+      <w:r>
+        <w:rPr>
+          <w:rFonts w:ascii="Cambria" w:hAnsi="Cambria" w:cs="Segoe UI"/>
+          <w:sz w:val="24"/>
+          <w:szCs w:val="21"/>
+          <w:shd w:val="clear" w:color="auto" w:fill="FFFFFF"/>
+        </w:rPr>
+        <w:t xml:space="preserve"> be changed to protected if they are accessed from the Toolbox and Window classes.</w:t>
+      </w:r>
+    </w:p>
+    <w:bookmarkEnd w:id="1"/>
+    <w:p>
+      <w:pPr>
+        <w:spacing w:after="0"/>
+        <w:jc w:val="both"/>
+        <w:rPr>
+          <w:rFonts w:ascii="Cambria" w:hAnsi="Cambria"/>
+          <w:b/>
+          <w:sz w:val="24"/>
+          <w:szCs w:val="24"/>
+        </w:rPr>
+      </w:pPr>
+    </w:p>
+    <w:p>
+      <w:pPr>
+        <w:spacing w:after="0"/>
+        <w:jc w:val="both"/>
+        <w:rPr>
+          <w:rFonts w:ascii="Cambria" w:hAnsi="Cambria"/>
+          <w:b/>
+          <w:sz w:val="24"/>
+          <w:szCs w:val="24"/>
+        </w:rPr>
+      </w:pPr>
+    </w:p>
+    <w:p>
+      <w:pPr>
+        <w:spacing w:after="0"/>
+        <w:jc w:val="both"/>
+        <w:rPr>
+          <w:rFonts w:ascii="Cambria" w:hAnsi="Cambria"/>
+          <w:b/>
+          <w:sz w:val="24"/>
+          <w:szCs w:val="24"/>
+        </w:rPr>
+      </w:pPr>
+    </w:p>
+    <w:p>
+      <w:pPr>
+        <w:spacing w:after="0"/>
+        <w:jc w:val="both"/>
+        <w:rPr>
+          <w:rFonts w:ascii="Cambria" w:hAnsi="Cambria"/>
+          <w:b/>
+          <w:sz w:val="24"/>
+          <w:szCs w:val="24"/>
+        </w:rPr>
+      </w:pPr>
+    </w:p>
+    <w:p>
+      <w:pPr>
+        <w:spacing w:after="0"/>
+        <w:jc w:val="both"/>
+        <w:rPr>
+          <w:rFonts w:ascii="Cambria" w:hAnsi="Cambria"/>
+          <w:b/>
+          <w:sz w:val="24"/>
+          <w:szCs w:val="24"/>
+        </w:rPr>
+      </w:pPr>
+    </w:p>
+    <w:p>
+      <w:pPr>
+        <w:spacing w:after="0"/>
+        <w:jc w:val="both"/>
+        <w:rPr>
+          <w:rFonts w:ascii="Cambria" w:hAnsi="Cambria"/>
+          <w:b/>
+          <w:sz w:val="24"/>
+          <w:szCs w:val="24"/>
+        </w:rPr>
+      </w:pPr>
+    </w:p>
+    <w:p>
+      <w:pPr>
+        <w:spacing w:after="0"/>
+        <w:jc w:val="both"/>
+        <w:rPr>
+          <w:rFonts w:ascii="Cambria" w:hAnsi="Cambria"/>
+          <w:b/>
+          <w:sz w:val="24"/>
+          <w:szCs w:val="24"/>
+        </w:rPr>
+      </w:pPr>
+    </w:p>
+    <w:p>
+      <w:pPr>
+        <w:spacing w:after="0"/>
+        <w:jc w:val="both"/>
+        <w:rPr>
+          <w:rFonts w:ascii="Cambria" w:hAnsi="Cambria"/>
+          <w:b/>
+          <w:sz w:val="24"/>
+          <w:szCs w:val="24"/>
+        </w:rPr>
+      </w:pPr>
+      <w:r>
+        <w:rPr>
+          <w:rFonts w:ascii="Cambria" w:hAnsi="Cambria"/>
+          <w:b/>
+          <w:sz w:val="24"/>
+          <w:szCs w:val="24"/>
+        </w:rPr>
+        <w:lastRenderedPageBreak/>
+        <w:t>After Diagram:</w:t>
+      </w:r>
+    </w:p>
+    <w:p>
+      <w:pPr>
+        <w:spacing w:after="0"/>
+        <w:jc w:val="both"/>
+        <w:rPr>
+          <w:rFonts w:ascii="Cambria" w:hAnsi="Cambria"/>
+          <w:b/>
+          <w:sz w:val="24"/>
+          <w:szCs w:val="24"/>
+        </w:rPr>
+      </w:pPr>
+      <w:r>
+        <w:rPr>
+          <w:noProof/>
+        </w:rPr>
+        <w:drawing>
+          <wp:inline distT="0" distB="0" distL="0" distR="0" wp14:anchorId="3D4FBE8C" wp14:editId="374DD2FB">
+            <wp:extent cx="3609975" cy="3581400"/>
+            <wp:effectExtent l="0" t="0" r="9525" b="0"/>
+            <wp:docPr id="2" name="Picture 2"/>
+            <wp:cNvGraphicFramePr>
+              <a:graphicFrameLocks xmlns:a="http://schemas.openxmlformats.org/drawingml/2006/main" noChangeAspect="1"/>
+            </wp:cNvGraphicFramePr>
+            <a:graphic xmlns:a="http://schemas.openxmlformats.org/drawingml/2006/main">
+              <a:graphicData uri="http://schemas.openxmlformats.org/drawingml/2006/picture">
+                <pic:pic xmlns:pic="http://schemas.openxmlformats.org/drawingml/2006/picture">
+                  <pic:nvPicPr>
+                    <pic:cNvPr id="1" name=""/>
+                    <pic:cNvPicPr/>
+                  </pic:nvPicPr>
+                  <pic:blipFill>
+                    <a:blip r:embed="rId7"/>
+                    <a:stretch>
+                      <a:fillRect/>
+                    </a:stretch>
+                  </pic:blipFill>
+                  <pic:spPr>
+                    <a:xfrm>
+                      <a:off x="0" y="0"/>
+                      <a:ext cx="3609975" cy="3581400"/>
+                    </a:xfrm>
+                    <a:prstGeom prst="rect">
+                      <a:avLst/>
+                    </a:prstGeom>
+                  </pic:spPr>
+                </pic:pic>
+              </a:graphicData>
+            </a:graphic>
+          </wp:inline>
+        </w:drawing>
+      </w:r>
+    </w:p>
+    <w:p>
+      <w:pPr>
+        <w:spacing w:after="0"/>
+        <w:jc w:val="both"/>
+        <w:rPr>
+          <w:rFonts w:ascii="Cambria" w:hAnsi="Cambria"/>
+          <w:b/>
+          <w:sz w:val="24"/>
+          <w:szCs w:val="24"/>
+        </w:rPr>
+      </w:pPr>
+    </w:p>
+    <w:p>
+      <w:pPr>
+        <w:spacing w:after="0"/>
+        <w:jc w:val="both"/>
+        <w:rPr>
+          <w:rFonts w:ascii="Cambria" w:hAnsi="Cambria"/>
+          <w:b/>
+          <w:sz w:val="24"/>
+          <w:szCs w:val="24"/>
+        </w:rPr>
+      </w:pPr>
+      <w:r>
+        <w:rPr>
+          <w:rFonts w:ascii="Cambria" w:hAnsi="Cambria"/>
+          <w:b/>
+          <w:sz w:val="24"/>
+          <w:szCs w:val="24"/>
+        </w:rPr>
         <w:t>After:</w:t>
       </w:r>
     </w:p>
+    <w:p>
+      <w:pPr>
+        <w:autoSpaceDE w:val="0"/>
+        <w:autoSpaceDN w:val="0"/>
+        <w:adjustRightInd w:val="0"/>
+        <w:spacing w:after="0" w:line="240" w:lineRule="auto"/>
+        <w:rPr>
+          <w:rFonts w:ascii="Consolas" w:hAnsi="Consolas" w:cs="Consolas"/>
+          <w:color w:val="000000"/>
+          <w:sz w:val="19"/>
+          <w:szCs w:val="19"/>
+        </w:rPr>
+      </w:pPr>
+      <w:r>
+        <w:rPr>
+          <w:rFonts w:ascii="Consolas" w:hAnsi="Consolas" w:cs="Consolas"/>
+          <w:color w:val="0000FF"/>
+          <w:sz w:val="19"/>
+          <w:szCs w:val="19"/>
+        </w:rPr>
+        <w:t>class</w:t>
+      </w:r>
+      <w:r>
+        <w:rPr>
+          <w:rFonts w:ascii="Consolas" w:hAnsi="Consolas" w:cs="Consolas"/>
+          <w:color w:val="000000"/>
+          <w:sz w:val="19"/>
+          <w:szCs w:val="19"/>
+        </w:rPr>
+        <w:t xml:space="preserve"> </w:t>
+      </w:r>
+      <w:r>
+        <w:rPr>
+          <w:rFonts w:ascii="Consolas" w:hAnsi="Consolas" w:cs="Consolas"/>
+          <w:color w:val="2B91AF"/>
+          <w:sz w:val="19"/>
+          <w:szCs w:val="19"/>
+        </w:rPr>
+        <w:t>Container</w:t>
+      </w:r>
+    </w:p>
+    <w:p>
+      <w:pPr>
+        <w:autoSpaceDE w:val="0"/>
+        <w:autoSpaceDN w:val="0"/>
+        <w:adjustRightInd w:val="0"/>
+        <w:spacing w:after="0" w:line="240" w:lineRule="auto"/>
+        <w:rPr>
+          <w:rFonts w:ascii="Consolas" w:hAnsi="Consolas" w:cs="Consolas"/>
+          <w:color w:val="000000"/>
+          <w:sz w:val="19"/>
+          <w:szCs w:val="19"/>
+        </w:rPr>
+      </w:pPr>
+      <w:r>
+        <w:rPr>
+          <w:rFonts w:ascii="Consolas" w:hAnsi="Consolas" w:cs="Consolas"/>
+          <w:color w:val="000000"/>
+          <w:sz w:val="19"/>
+          <w:szCs w:val="19"/>
+        </w:rPr>
+        <w:t xml:space="preserve">    {</w:t>
+      </w:r>
+    </w:p>
+    <w:p>
+      <w:pPr>
+        <w:autoSpaceDE w:val="0"/>
+        <w:autoSpaceDN w:val="0"/>
+        <w:adjustRightInd w:val="0"/>
+        <w:spacing w:after="0" w:line="240" w:lineRule="auto"/>
+        <w:rPr>
+          <w:rFonts w:ascii="Consolas" w:hAnsi="Consolas" w:cs="Consolas"/>
+          <w:color w:val="000000"/>
+          <w:sz w:val="19"/>
+          <w:szCs w:val="19"/>
+        </w:rPr>
+      </w:pPr>
+      <w:r>
+        <w:rPr>
+          <w:rFonts w:ascii="Consolas" w:hAnsi="Consolas" w:cs="Consolas"/>
+          <w:color w:val="000000"/>
+          <w:sz w:val="19"/>
+          <w:szCs w:val="19"/>
+        </w:rPr>
+        <w:t xml:space="preserve">        </w:t>
+      </w:r>
+      <w:r>
+        <w:rPr>
+          <w:rFonts w:ascii="Consolas" w:hAnsi="Consolas" w:cs="Consolas"/>
+          <w:color w:val="0000FF"/>
+          <w:sz w:val="19"/>
+          <w:szCs w:val="19"/>
+        </w:rPr>
+        <w:t>protected</w:t>
+      </w:r>
+      <w:r>
+        <w:rPr>
+          <w:rFonts w:ascii="Consolas" w:hAnsi="Consolas" w:cs="Consolas"/>
+          <w:color w:val="000000"/>
+          <w:sz w:val="19"/>
+          <w:szCs w:val="19"/>
+        </w:rPr>
+        <w:t xml:space="preserve"> </w:t>
+      </w:r>
+      <w:r>
+        <w:rPr>
+          <w:rFonts w:ascii="Consolas" w:hAnsi="Consolas" w:cs="Consolas"/>
+          <w:color w:val="0000FF"/>
+          <w:sz w:val="19"/>
+          <w:szCs w:val="19"/>
+        </w:rPr>
+        <w:t>int</w:t>
+      </w:r>
+      <w:r>
+        <w:rPr>
+          <w:rFonts w:ascii="Consolas" w:hAnsi="Consolas" w:cs="Consolas"/>
+          <w:color w:val="000000"/>
+          <w:sz w:val="19"/>
+          <w:szCs w:val="19"/>
+        </w:rPr>
+        <w:t xml:space="preserve"> x;</w:t>
+      </w:r>
+    </w:p>
+    <w:p>
+      <w:pPr>
+        <w:autoSpaceDE w:val="0"/>
+        <w:autoSpaceDN w:val="0"/>
+        <w:adjustRightInd w:val="0"/>
+        <w:spacing w:after="0" w:line="240" w:lineRule="auto"/>
+        <w:rPr>
+          <w:rFonts w:ascii="Consolas" w:hAnsi="Consolas" w:cs="Consolas"/>
+          <w:color w:val="000000"/>
+          <w:sz w:val="19"/>
+          <w:szCs w:val="19"/>
+        </w:rPr>
+      </w:pPr>
+      <w:r>
+        <w:rPr>
+          <w:rFonts w:ascii="Consolas" w:hAnsi="Consolas" w:cs="Consolas"/>
+          <w:color w:val="000000"/>
+          <w:sz w:val="19"/>
+          <w:szCs w:val="19"/>
+        </w:rPr>
+        <w:t xml:space="preserve">        </w:t>
+      </w:r>
+      <w:r>
+        <w:rPr>
+          <w:rFonts w:ascii="Consolas" w:hAnsi="Consolas" w:cs="Consolas"/>
+          <w:color w:val="0000FF"/>
+          <w:sz w:val="19"/>
+          <w:szCs w:val="19"/>
+        </w:rPr>
+        <w:t>protected</w:t>
+      </w:r>
+      <w:r>
+        <w:rPr>
+          <w:rFonts w:ascii="Consolas" w:hAnsi="Consolas" w:cs="Consolas"/>
+          <w:color w:val="000000"/>
+          <w:sz w:val="19"/>
+          <w:szCs w:val="19"/>
+        </w:rPr>
+        <w:t xml:space="preserve"> </w:t>
+      </w:r>
+      <w:r>
+        <w:rPr>
+          <w:rFonts w:ascii="Consolas" w:hAnsi="Consolas" w:cs="Consolas"/>
+          <w:color w:val="0000FF"/>
+          <w:sz w:val="19"/>
+          <w:szCs w:val="19"/>
+        </w:rPr>
+        <w:t>int</w:t>
+      </w:r>
+      <w:r>
+        <w:rPr>
+          <w:rFonts w:ascii="Consolas" w:hAnsi="Consolas" w:cs="Consolas"/>
+          <w:color w:val="000000"/>
+          <w:sz w:val="19"/>
+          <w:szCs w:val="19"/>
+        </w:rPr>
+        <w:t xml:space="preserve"> y;</w:t>
+      </w:r>
+    </w:p>
+    <w:p>
+      <w:pPr>
+        <w:autoSpaceDE w:val="0"/>
+        <w:autoSpaceDN w:val="0"/>
+        <w:adjustRightInd w:val="0"/>
+        <w:spacing w:after="0" w:line="240" w:lineRule="auto"/>
+        <w:rPr>
+          <w:rFonts w:ascii="Consolas" w:hAnsi="Consolas" w:cs="Consolas"/>
+          <w:color w:val="000000"/>
+          <w:sz w:val="19"/>
+          <w:szCs w:val="19"/>
+        </w:rPr>
+      </w:pPr>
+      <w:r>
+        <w:rPr>
+          <w:rFonts w:ascii="Consolas" w:hAnsi="Consolas" w:cs="Consolas"/>
+          <w:color w:val="000000"/>
+          <w:sz w:val="19"/>
+          <w:szCs w:val="19"/>
+        </w:rPr>
+        <w:t xml:space="preserve">        </w:t>
+      </w:r>
+      <w:r>
+        <w:rPr>
+          <w:rFonts w:ascii="Consolas" w:hAnsi="Consolas" w:cs="Consolas"/>
+          <w:color w:val="0000FF"/>
+          <w:sz w:val="19"/>
+          <w:szCs w:val="19"/>
+        </w:rPr>
+        <w:t>public</w:t>
+      </w:r>
+      <w:r>
+        <w:rPr>
+          <w:rFonts w:ascii="Consolas" w:hAnsi="Consolas" w:cs="Consolas"/>
+          <w:color w:val="000000"/>
+          <w:sz w:val="19"/>
+          <w:szCs w:val="19"/>
+        </w:rPr>
+        <w:t xml:space="preserve"> </w:t>
+      </w:r>
+      <w:r>
+        <w:rPr>
+          <w:rFonts w:ascii="Consolas" w:hAnsi="Consolas" w:cs="Consolas"/>
+          <w:color w:val="0000FF"/>
+          <w:sz w:val="19"/>
+          <w:szCs w:val="19"/>
+        </w:rPr>
+        <w:t>void</w:t>
+      </w:r>
+      <w:r>
+        <w:rPr>
+          <w:rFonts w:ascii="Consolas" w:hAnsi="Consolas" w:cs="Consolas"/>
+          <w:color w:val="000000"/>
+          <w:sz w:val="19"/>
+          <w:szCs w:val="19"/>
+        </w:rPr>
+        <w:t xml:space="preserve"> </w:t>
+      </w:r>
+      <w:proofErr w:type="gramStart"/>
+      <w:r>
+        <w:rPr>
+          <w:rFonts w:ascii="Consolas" w:hAnsi="Consolas" w:cs="Consolas"/>
+          <w:color w:val="000000"/>
+          <w:sz w:val="19"/>
+          <w:szCs w:val="19"/>
+        </w:rPr>
+        <w:t>move(</w:t>
+      </w:r>
+      <w:proofErr w:type="gramEnd"/>
+      <w:r>
+        <w:rPr>
+          <w:rFonts w:ascii="Consolas" w:hAnsi="Consolas" w:cs="Consolas"/>
+          <w:color w:val="0000FF"/>
+          <w:sz w:val="19"/>
+          <w:szCs w:val="19"/>
+        </w:rPr>
+        <w:t>int</w:t>
+      </w:r>
+      <w:r>
+        <w:rPr>
+          <w:rFonts w:ascii="Consolas" w:hAnsi="Consolas" w:cs="Consolas"/>
+          <w:color w:val="000000"/>
+          <w:sz w:val="19"/>
+          <w:szCs w:val="19"/>
+        </w:rPr>
+        <w:t xml:space="preserve"> x, </w:t>
+      </w:r>
+      <w:r>
+        <w:rPr>
+          <w:rFonts w:ascii="Consolas" w:hAnsi="Consolas" w:cs="Consolas"/>
+          <w:color w:val="0000FF"/>
+          <w:sz w:val="19"/>
+          <w:szCs w:val="19"/>
+        </w:rPr>
+        <w:t>int</w:t>
+      </w:r>
+      <w:r>
+        <w:rPr>
+          <w:rFonts w:ascii="Consolas" w:hAnsi="Consolas" w:cs="Consolas"/>
+          <w:color w:val="000000"/>
+          <w:sz w:val="19"/>
+          <w:szCs w:val="19"/>
+        </w:rPr>
+        <w:t xml:space="preserve"> y)</w:t>
+      </w:r>
+    </w:p>
+    <w:p>
+      <w:pPr>
+        <w:autoSpaceDE w:val="0"/>
+        <w:autoSpaceDN w:val="0"/>
+        <w:adjustRightInd w:val="0"/>
+        <w:spacing w:after="0" w:line="240" w:lineRule="auto"/>
+        <w:rPr>
+          <w:rFonts w:ascii="Consolas" w:hAnsi="Consolas" w:cs="Consolas"/>
+          <w:color w:val="000000"/>
+          <w:sz w:val="19"/>
+          <w:szCs w:val="19"/>
+        </w:rPr>
+      </w:pPr>
+      <w:r>
+        <w:rPr>
+          <w:rFonts w:ascii="Consolas" w:hAnsi="Consolas" w:cs="Consolas"/>
+          <w:color w:val="000000"/>
+          <w:sz w:val="19"/>
+          <w:szCs w:val="19"/>
+        </w:rPr>
+        <w:t xml:space="preserve">        {</w:t>
+      </w:r>
+    </w:p>
+    <w:p>
+      <w:pPr>
+        <w:autoSpaceDE w:val="0"/>
+        <w:autoSpaceDN w:val="0"/>
+        <w:adjustRightInd w:val="0"/>
+        <w:spacing w:after="0" w:line="240" w:lineRule="auto"/>
+        <w:rPr>
+          <w:rFonts w:ascii="Consolas" w:hAnsi="Consolas" w:cs="Consolas"/>
+          <w:color w:val="000000"/>
+          <w:sz w:val="19"/>
+          <w:szCs w:val="19"/>
+        </w:rPr>
+      </w:pPr>
+      <w:r>
+        <w:rPr>
+          <w:rFonts w:ascii="Consolas" w:hAnsi="Consolas" w:cs="Consolas"/>
+          <w:color w:val="000000"/>
+          <w:sz w:val="19"/>
+          <w:szCs w:val="19"/>
+        </w:rPr>
+        <w:t xml:space="preserve">            </w:t>
+      </w:r>
+      <w:proofErr w:type="spellStart"/>
+      <w:r>
+        <w:rPr>
+          <w:rFonts w:ascii="Consolas" w:hAnsi="Consolas" w:cs="Consolas"/>
+          <w:color w:val="0000FF"/>
+          <w:sz w:val="19"/>
+          <w:szCs w:val="19"/>
+        </w:rPr>
+        <w:t>this</w:t>
+      </w:r>
+      <w:r>
+        <w:rPr>
+          <w:rFonts w:ascii="Consolas" w:hAnsi="Consolas" w:cs="Consolas"/>
+          <w:color w:val="000000"/>
+          <w:sz w:val="19"/>
+          <w:szCs w:val="19"/>
+        </w:rPr>
+        <w:t>.x</w:t>
+      </w:r>
+      <w:proofErr w:type="spellEnd"/>
+      <w:r>
+        <w:rPr>
+          <w:rFonts w:ascii="Consolas" w:hAnsi="Consolas" w:cs="Consolas"/>
+          <w:color w:val="000000"/>
+          <w:sz w:val="19"/>
+          <w:szCs w:val="19"/>
+        </w:rPr>
+        <w:t xml:space="preserve"> = x;</w:t>
+      </w:r>
+    </w:p>
+    <w:p>
+      <w:pPr>
+        <w:autoSpaceDE w:val="0"/>
+        <w:autoSpaceDN w:val="0"/>
+        <w:adjustRightInd w:val="0"/>
+        <w:spacing w:after="0" w:line="240" w:lineRule="auto"/>
+        <w:rPr>
+          <w:rFonts w:ascii="Consolas" w:hAnsi="Consolas" w:cs="Consolas"/>
+          <w:color w:val="000000"/>
+          <w:sz w:val="19"/>
+          <w:szCs w:val="19"/>
+        </w:rPr>
+      </w:pPr>
+      <w:r>
+        <w:rPr>
+          <w:rFonts w:ascii="Consolas" w:hAnsi="Consolas" w:cs="Consolas"/>
+          <w:color w:val="000000"/>
+          <w:sz w:val="19"/>
+          <w:szCs w:val="19"/>
+        </w:rPr>
+        <w:t xml:space="preserve">            </w:t>
+      </w:r>
+      <w:proofErr w:type="spellStart"/>
+      <w:proofErr w:type="gramStart"/>
+      <w:r>
+        <w:rPr>
+          <w:rFonts w:ascii="Consolas" w:hAnsi="Consolas" w:cs="Consolas"/>
+          <w:color w:val="0000FF"/>
+          <w:sz w:val="19"/>
+          <w:szCs w:val="19"/>
+        </w:rPr>
+        <w:t>this</w:t>
+      </w:r>
+      <w:r>
+        <w:rPr>
+          <w:rFonts w:ascii="Consolas" w:hAnsi="Consolas" w:cs="Consolas"/>
+          <w:color w:val="000000"/>
+          <w:sz w:val="19"/>
+          <w:szCs w:val="19"/>
+        </w:rPr>
+        <w:t>.y</w:t>
+      </w:r>
+      <w:proofErr w:type="spellEnd"/>
+      <w:proofErr w:type="gramEnd"/>
+      <w:r>
+        <w:rPr>
+          <w:rFonts w:ascii="Consolas" w:hAnsi="Consolas" w:cs="Consolas"/>
+          <w:color w:val="000000"/>
+          <w:sz w:val="19"/>
+          <w:szCs w:val="19"/>
+        </w:rPr>
+        <w:t xml:space="preserve"> = y;</w:t>
+      </w:r>
+    </w:p>
+    <w:p>
+      <w:pPr>
+        <w:autoSpaceDE w:val="0"/>
+        <w:autoSpaceDN w:val="0"/>
+        <w:adjustRightInd w:val="0"/>
+        <w:spacing w:after="0" w:line="240" w:lineRule="auto"/>
+        <w:rPr>
+          <w:rFonts w:ascii="Consolas" w:hAnsi="Consolas" w:cs="Consolas"/>
+          <w:color w:val="000000"/>
+          <w:sz w:val="19"/>
+          <w:szCs w:val="19"/>
+        </w:rPr>
+      </w:pPr>
+      <w:r>
+        <w:rPr>
+          <w:rFonts w:ascii="Consolas" w:hAnsi="Consolas" w:cs="Consolas"/>
+          <w:color w:val="000000"/>
+          <w:sz w:val="19"/>
+          <w:szCs w:val="19"/>
+        </w:rPr>
+        <w:t xml:space="preserve">        }</w:t>
+      </w:r>
+    </w:p>
+    <w:p>
+      <w:pPr>
+        <w:autoSpaceDE w:val="0"/>
+        <w:autoSpaceDN w:val="0"/>
+        <w:adjustRightInd w:val="0"/>
+        <w:spacing w:after="0" w:line="240" w:lineRule="auto"/>
+        <w:rPr>
+          <w:rFonts w:ascii="Consolas" w:hAnsi="Consolas" w:cs="Consolas"/>
+          <w:color w:val="000000"/>
+          <w:sz w:val="19"/>
+          <w:szCs w:val="19"/>
+        </w:rPr>
+      </w:pPr>
+      <w:r>
+        <w:rPr>
+          <w:rFonts w:ascii="Consolas" w:hAnsi="Consolas" w:cs="Consolas"/>
+          <w:color w:val="000000"/>
+          <w:sz w:val="19"/>
+          <w:szCs w:val="19"/>
+        </w:rPr>
+        <w:t xml:space="preserve">    }</w:t>
+      </w:r>
+    </w:p>
+    <w:p>
+      <w:pPr>
+        <w:autoSpaceDE w:val="0"/>
+        <w:autoSpaceDN w:val="0"/>
+        <w:adjustRightInd w:val="0"/>
+        <w:spacing w:after="0" w:line="240" w:lineRule="auto"/>
+        <w:rPr>
+          <w:rFonts w:ascii="Consolas" w:hAnsi="Consolas" w:cs="Consolas"/>
+          <w:color w:val="000000"/>
+          <w:sz w:val="19"/>
+          <w:szCs w:val="19"/>
+        </w:rPr>
+      </w:pPr>
+      <w:r>
+        <w:rPr>
+          <w:rFonts w:ascii="Consolas" w:hAnsi="Consolas" w:cs="Consolas"/>
+          <w:color w:val="000000"/>
+          <w:sz w:val="19"/>
+          <w:szCs w:val="19"/>
+        </w:rPr>
+        <w:t xml:space="preserve">    </w:t>
+      </w:r>
+      <w:r>
+        <w:rPr>
+          <w:rFonts w:ascii="Consolas" w:hAnsi="Consolas" w:cs="Consolas"/>
+          <w:color w:val="0000FF"/>
+          <w:sz w:val="19"/>
+          <w:szCs w:val="19"/>
+        </w:rPr>
+        <w:t>class</w:t>
+      </w:r>
+      <w:r>
+        <w:rPr>
+          <w:rFonts w:ascii="Consolas" w:hAnsi="Consolas" w:cs="Consolas"/>
+          <w:color w:val="000000"/>
+          <w:sz w:val="19"/>
+          <w:szCs w:val="19"/>
+        </w:rPr>
+        <w:t xml:space="preserve"> </w:t>
+      </w:r>
+      <w:proofErr w:type="gramStart"/>
+      <w:r>
+        <w:rPr>
+          <w:rFonts w:ascii="Consolas" w:hAnsi="Consolas" w:cs="Consolas"/>
+          <w:color w:val="2B91AF"/>
+          <w:sz w:val="19"/>
+          <w:szCs w:val="19"/>
+        </w:rPr>
+        <w:t>Toolbox</w:t>
+      </w:r>
+      <w:r>
+        <w:rPr>
+          <w:rFonts w:ascii="Consolas" w:hAnsi="Consolas" w:cs="Consolas"/>
+          <w:color w:val="000000"/>
+          <w:sz w:val="19"/>
+          <w:szCs w:val="19"/>
+        </w:rPr>
+        <w:t xml:space="preserve"> :</w:t>
+      </w:r>
+      <w:proofErr w:type="gramEnd"/>
+      <w:r>
+        <w:rPr>
+          <w:rFonts w:ascii="Consolas" w:hAnsi="Consolas" w:cs="Consolas"/>
+          <w:color w:val="000000"/>
+          <w:sz w:val="19"/>
+          <w:szCs w:val="19"/>
+        </w:rPr>
+        <w:t xml:space="preserve"> </w:t>
+      </w:r>
+      <w:r>
+        <w:rPr>
+          <w:rFonts w:ascii="Consolas" w:hAnsi="Consolas" w:cs="Consolas"/>
+          <w:color w:val="2B91AF"/>
+          <w:sz w:val="19"/>
+          <w:szCs w:val="19"/>
+        </w:rPr>
+        <w:t>Container</w:t>
+      </w:r>
+    </w:p>
+    <w:p>
+      <w:pPr>
+        <w:autoSpaceDE w:val="0"/>
+        <w:autoSpaceDN w:val="0"/>
+        <w:adjustRightInd w:val="0"/>
+        <w:spacing w:after="0" w:line="240" w:lineRule="auto"/>
+        <w:rPr>
+          <w:rFonts w:ascii="Consolas" w:hAnsi="Consolas" w:cs="Consolas"/>
+          <w:color w:val="000000"/>
+          <w:sz w:val="19"/>
+          <w:szCs w:val="19"/>
+        </w:rPr>
+      </w:pPr>
+      <w:r>
+        <w:rPr>
+          <w:rFonts w:ascii="Consolas" w:hAnsi="Consolas" w:cs="Consolas"/>
+          <w:color w:val="000000"/>
+          <w:sz w:val="19"/>
+          <w:szCs w:val="19"/>
+        </w:rPr>
+        <w:t xml:space="preserve">    {</w:t>
+      </w:r>
+    </w:p>
+    <w:p>
+      <w:pPr>
+        <w:autoSpaceDE w:val="0"/>
+        <w:autoSpaceDN w:val="0"/>
+        <w:adjustRightInd w:val="0"/>
+        <w:spacing w:after="0" w:line="240" w:lineRule="auto"/>
+        <w:rPr>
+          <w:rFonts w:ascii="Consolas" w:hAnsi="Consolas" w:cs="Consolas"/>
+          <w:color w:val="000000"/>
+          <w:sz w:val="19"/>
+          <w:szCs w:val="19"/>
+        </w:rPr>
+      </w:pPr>
+      <w:r>
+        <w:rPr>
+          <w:rFonts w:ascii="Consolas" w:hAnsi="Consolas" w:cs="Consolas"/>
+          <w:color w:val="000000"/>
+          <w:sz w:val="19"/>
+          <w:szCs w:val="19"/>
+        </w:rPr>
+        <w:t xml:space="preserve">        </w:t>
+      </w:r>
+      <w:r>
+        <w:rPr>
+          <w:rFonts w:ascii="Consolas" w:hAnsi="Consolas" w:cs="Consolas"/>
+          <w:color w:val="008000"/>
+          <w:sz w:val="19"/>
+          <w:szCs w:val="19"/>
+        </w:rPr>
+        <w:t>// ...</w:t>
+      </w:r>
+    </w:p>
+    <w:p>
+      <w:pPr>
+        <w:autoSpaceDE w:val="0"/>
+        <w:autoSpaceDN w:val="0"/>
+        <w:adjustRightInd w:val="0"/>
+        <w:spacing w:after="0" w:line="240" w:lineRule="auto"/>
+        <w:rPr>
+          <w:rFonts w:ascii="Consolas" w:hAnsi="Consolas" w:cs="Consolas"/>
+          <w:color w:val="000000"/>
+          <w:sz w:val="19"/>
+          <w:szCs w:val="19"/>
+        </w:rPr>
+      </w:pPr>
+      <w:r>
+        <w:rPr>
+          <w:rFonts w:ascii="Consolas" w:hAnsi="Consolas" w:cs="Consolas"/>
+          <w:color w:val="000000"/>
+          <w:sz w:val="19"/>
+          <w:szCs w:val="19"/>
+        </w:rPr>
+        <w:t xml:space="preserve">    }</w:t>
+      </w:r>
+    </w:p>
+    <w:p>
+      <w:pPr>
+        <w:autoSpaceDE w:val="0"/>
+        <w:autoSpaceDN w:val="0"/>
+        <w:adjustRightInd w:val="0"/>
+        <w:spacing w:after="0" w:line="240" w:lineRule="auto"/>
+        <w:rPr>
+          <w:rFonts w:ascii="Consolas" w:hAnsi="Consolas" w:cs="Consolas"/>
+          <w:color w:val="000000"/>
+          <w:sz w:val="19"/>
+          <w:szCs w:val="19"/>
+        </w:rPr>
+      </w:pPr>
+      <w:r>
+        <w:rPr>
+          <w:rFonts w:ascii="Consolas" w:hAnsi="Consolas" w:cs="Consolas"/>
+          <w:color w:val="000000"/>
+          <w:sz w:val="19"/>
+          <w:szCs w:val="19"/>
+        </w:rPr>
+        <w:t xml:space="preserve">    </w:t>
+      </w:r>
+      <w:r>
+        <w:rPr>
+          <w:rFonts w:ascii="Consolas" w:hAnsi="Consolas" w:cs="Consolas"/>
+          <w:color w:val="0000FF"/>
+          <w:sz w:val="19"/>
+          <w:szCs w:val="19"/>
+        </w:rPr>
+        <w:t>class</w:t>
+      </w:r>
+      <w:r>
+        <w:rPr>
+          <w:rFonts w:ascii="Consolas" w:hAnsi="Consolas" w:cs="Consolas"/>
+          <w:color w:val="000000"/>
+          <w:sz w:val="19"/>
+          <w:szCs w:val="19"/>
+        </w:rPr>
+        <w:t xml:space="preserve"> </w:t>
+      </w:r>
+      <w:proofErr w:type="gramStart"/>
+      <w:r>
+        <w:rPr>
+          <w:rFonts w:ascii="Consolas" w:hAnsi="Consolas" w:cs="Consolas"/>
+          <w:color w:val="2B91AF"/>
+          <w:sz w:val="19"/>
+          <w:szCs w:val="19"/>
+        </w:rPr>
+        <w:t>Window</w:t>
+      </w:r>
+      <w:r>
+        <w:rPr>
+          <w:rFonts w:ascii="Consolas" w:hAnsi="Consolas" w:cs="Consolas"/>
+          <w:color w:val="000000"/>
+          <w:sz w:val="19"/>
+          <w:szCs w:val="19"/>
+        </w:rPr>
+        <w:t xml:space="preserve"> :</w:t>
+      </w:r>
+      <w:proofErr w:type="gramEnd"/>
+      <w:r>
+        <w:rPr>
+          <w:rFonts w:ascii="Consolas" w:hAnsi="Consolas" w:cs="Consolas"/>
+          <w:color w:val="000000"/>
+          <w:sz w:val="19"/>
+          <w:szCs w:val="19"/>
+        </w:rPr>
+        <w:t xml:space="preserve"> </w:t>
+      </w:r>
+      <w:r>
+        <w:rPr>
+          <w:rFonts w:ascii="Consolas" w:hAnsi="Consolas" w:cs="Consolas"/>
+          <w:color w:val="2B91AF"/>
+          <w:sz w:val="19"/>
+          <w:szCs w:val="19"/>
+        </w:rPr>
+        <w:t>Container</w:t>
+      </w:r>
+    </w:p>
+    <w:p>
+      <w:pPr>
+        <w:autoSpaceDE w:val="0"/>
+        <w:autoSpaceDN w:val="0"/>
+        <w:adjustRightInd w:val="0"/>
+        <w:spacing w:after="0" w:line="240" w:lineRule="auto"/>
+        <w:rPr>
+          <w:rFonts w:ascii="Consolas" w:hAnsi="Consolas" w:cs="Consolas"/>
+          <w:color w:val="000000"/>
+          <w:sz w:val="19"/>
+          <w:szCs w:val="19"/>
+        </w:rPr>
+      </w:pPr>
+      <w:r>
+        <w:rPr>
+          <w:rFonts w:ascii="Consolas" w:hAnsi="Consolas" w:cs="Consolas"/>
+          <w:color w:val="000000"/>
+          <w:sz w:val="19"/>
+          <w:szCs w:val="19"/>
+        </w:rPr>
+        <w:t xml:space="preserve">    {</w:t>
+      </w:r>
+    </w:p>
+    <w:p>
+      <w:pPr>
+        <w:autoSpaceDE w:val="0"/>
+        <w:autoSpaceDN w:val="0"/>
+        <w:adjustRightInd w:val="0"/>
+        <w:spacing w:after="0" w:line="240" w:lineRule="auto"/>
+        <w:rPr>
+          <w:rFonts w:ascii="Consolas" w:hAnsi="Consolas" w:cs="Consolas"/>
+          <w:color w:val="000000"/>
+          <w:sz w:val="19"/>
+          <w:szCs w:val="19"/>
+        </w:rPr>
+      </w:pPr>
+      <w:r>
+        <w:rPr>
+          <w:rFonts w:ascii="Consolas" w:hAnsi="Consolas" w:cs="Consolas"/>
+          <w:color w:val="000000"/>
+          <w:sz w:val="19"/>
+          <w:szCs w:val="19"/>
+        </w:rPr>
+        <w:t xml:space="preserve">        </w:t>
+      </w:r>
+      <w:r>
+        <w:rPr>
+          <w:rFonts w:ascii="Consolas" w:hAnsi="Consolas" w:cs="Consolas"/>
+          <w:color w:val="008000"/>
+          <w:sz w:val="19"/>
+          <w:szCs w:val="19"/>
+        </w:rPr>
+        <w:t>// ...</w:t>
+      </w:r>
+    </w:p>
+    <w:p>
+      <w:pPr>
+        <w:spacing w:after="0"/>
+        <w:jc w:val="both"/>
+        <w:rPr>
+          <w:rFonts w:ascii="Cambria" w:hAnsi="Cambria"/>
+          <w:b/>
+          <w:sz w:val="24"/>
+          <w:szCs w:val="24"/>
+        </w:rPr>
+      </w:pPr>
+      <w:r>
+        <w:rPr>
+          <w:rFonts w:ascii="Consolas" w:hAnsi="Consolas" w:cs="Consolas"/>
+          <w:color w:val="000000"/>
+          <w:sz w:val="19"/>
+          <w:szCs w:val="19"/>
+        </w:rPr>
+        <w:t xml:space="preserve">    }</w:t>
+      </w:r>
+    </w:p>
     <w:sectPr>
-      <w:headerReference w:type="default" r:id="rId6"/>
+      <w:headerReference w:type="default" r:id="rId8"/>
       <w:pgSz w:w="11906" w:h="16838"/>
       <w:pgMar w:top="1440" w:right="1440" w:bottom="1440" w:left="1440" w:header="708" w:footer="708" w:gutter="0"/>
       <w:cols w:space="708"/>
@@ -717,6 +2809,19 @@
     <w:uiPriority w:val="99"/>
     <w:rsid w:val="007D17DB"/>
   </w:style>
+  <w:style w:type="character" w:styleId="HTMLCode">
+    <w:name w:val="HTML Code"/>
+    <w:basedOn w:val="DefaultParagraphFont"/>
+    <w:uiPriority w:val="99"/>
+    <w:semiHidden/>
+    <w:unhideWhenUsed/>
+    <w:rsid w:val="002A5C01"/>
+    <w:rPr>
+      <w:rFonts w:ascii="Courier New" w:eastAsia="Times New Roman" w:hAnsi="Courier New" w:cs="Courier New"/>
+      <w:sz w:val="20"/>
+      <w:szCs w:val="20"/>
+    </w:rPr>
+  </w:style>
 </w:styles>
 </file>
 

</xml_diff>